<commit_message>
Update Niels 23/12 12:21
</commit_message>
<xml_diff>
--- a/Niels_word/First draft sections/Mouse-tracking.docx
+++ b/Niels_word/First draft sections/Mouse-tracking.docx
@@ -872,7 +872,463 @@
         <w:rPr>
           <w:lang w:val="en-GB"/>
         </w:rPr>
-        <w:t>Common method of analysis in mouse-tracking</w:t>
+        <w:t>Methodology used</w:t>
+      </w:r>
+      <w:r>
+        <w:rPr>
+          <w:lang w:val="en-GB"/>
+        </w:rPr>
+        <w:t xml:space="preserve"> in mouse-tracking</w:t>
+      </w:r>
+    </w:p>
+    <w:p>
+      <w:pPr>
+        <w:rPr>
+          <w:lang w:val="en-GB"/>
+        </w:rPr>
+      </w:pPr>
+      <w:r>
+        <w:rPr>
+          <w:lang w:val="en-GB"/>
+        </w:rPr>
+        <w:t xml:space="preserve">Researchers use of mouse-tracking have shown high ingenuity in the application of the method across many different fields of research. </w:t>
+      </w:r>
+      <w:r>
+        <w:rPr>
+          <w:lang w:val="en-GB"/>
+        </w:rPr>
+        <w:t xml:space="preserve">The high flexibility of the method </w:t>
+      </w:r>
+      <w:r>
+        <w:rPr>
+          <w:lang w:val="en-GB"/>
+        </w:rPr>
+        <w:t>has</w:t>
+      </w:r>
+      <w:r>
+        <w:rPr>
+          <w:lang w:val="en-GB"/>
+        </w:rPr>
+        <w:t xml:space="preserve"> proven fruitful in many different contexts. </w:t>
+      </w:r>
+      <w:r>
+        <w:rPr>
+          <w:lang w:val="en-GB"/>
+        </w:rPr>
+        <w:t xml:space="preserve">However, </w:t>
+      </w:r>
+      <w:r>
+        <w:rPr>
+          <w:lang w:val="en-GB"/>
+        </w:rPr>
+        <w:t>the lack of a common standard in methodology have caused a high heterogeneity within the method when it comes to features of the experimental design, measures used for analysis, method</w:t>
+      </w:r>
+      <w:r>
+        <w:rPr>
+          <w:lang w:val="en-GB"/>
+        </w:rPr>
+        <w:t>s</w:t>
+      </w:r>
+      <w:r>
+        <w:rPr>
+          <w:lang w:val="en-GB"/>
+        </w:rPr>
+        <w:t xml:space="preserve"> of analysis and </w:t>
+      </w:r>
+      <w:r>
+        <w:rPr>
+          <w:lang w:val="en-GB"/>
+        </w:rPr>
+        <w:t xml:space="preserve">quality of </w:t>
+      </w:r>
+      <w:r>
+        <w:rPr>
+          <w:lang w:val="en-GB"/>
+        </w:rPr>
+        <w:t xml:space="preserve">reporting. </w:t>
+      </w:r>
+      <w:r>
+        <w:rPr>
+          <w:lang w:val="en-GB"/>
+        </w:rPr>
+        <w:t xml:space="preserve">All of this is important for building new knowledge upon existing studies as well as the reproducibility of science </w:t>
+      </w:r>
+      <w:r>
+        <w:rPr>
+          <w:lang w:val="en-GB"/>
+        </w:rPr>
+        <w:t>(</w:t>
+      </w:r>
+      <w:proofErr w:type="spellStart"/>
+      <w:r>
+        <w:rPr>
+          <w:lang w:val="en-GB"/>
+        </w:rPr>
+        <w:t>Schoemann</w:t>
+      </w:r>
+      <w:proofErr w:type="spellEnd"/>
+      <w:r>
+        <w:rPr>
+          <w:lang w:val="en-GB"/>
+        </w:rPr>
+        <w:t xml:space="preserve"> et al., 2021</w:t>
+      </w:r>
+      <w:r>
+        <w:rPr>
+          <w:lang w:val="en-GB"/>
+        </w:rPr>
+        <w:t xml:space="preserve">; Fischer &amp; Hartmann, 2014; </w:t>
+      </w:r>
+      <w:proofErr w:type="spellStart"/>
+      <w:r>
+        <w:rPr>
+          <w:lang w:val="en-GB"/>
+        </w:rPr>
+        <w:t>Kieslich</w:t>
+      </w:r>
+      <w:proofErr w:type="spellEnd"/>
+      <w:r>
+        <w:rPr>
+          <w:lang w:val="en-GB"/>
+        </w:rPr>
+        <w:t xml:space="preserve"> et al., 2018;</w:t>
+      </w:r>
+      <w:r>
+        <w:rPr>
+          <w:lang w:val="en-GB"/>
+        </w:rPr>
+        <w:t xml:space="preserve"> </w:t>
+      </w:r>
+      <w:proofErr w:type="spellStart"/>
+      <w:r>
+        <w:rPr>
+          <w:lang w:val="en-GB"/>
+        </w:rPr>
+        <w:t>Kieslich</w:t>
+      </w:r>
+      <w:proofErr w:type="spellEnd"/>
+      <w:r>
+        <w:rPr>
+          <w:lang w:val="en-GB"/>
+        </w:rPr>
+        <w:t>, 2018</w:t>
+      </w:r>
+      <w:r>
+        <w:rPr>
+          <w:lang w:val="en-GB"/>
+        </w:rPr>
+        <w:t>).</w:t>
+      </w:r>
+    </w:p>
+    <w:p>
+      <w:pPr>
+        <w:rPr>
+          <w:lang w:val="en-GB"/>
+        </w:rPr>
+      </w:pPr>
+      <w:r>
+        <w:rPr>
+          <w:lang w:val="en-GB"/>
+        </w:rPr>
+        <w:tab/>
+        <w:t>Design features such as the start procedure, response procedure and location of relevant stimuli can be very important for the resulting type of trajectories and size of effect (</w:t>
+      </w:r>
+      <w:proofErr w:type="spellStart"/>
+      <w:r>
+        <w:rPr>
+          <w:lang w:val="en-GB"/>
+        </w:rPr>
+        <w:t>Grage</w:t>
+      </w:r>
+      <w:proofErr w:type="spellEnd"/>
+      <w:r>
+        <w:rPr>
+          <w:lang w:val="en-GB"/>
+        </w:rPr>
+        <w:t xml:space="preserve"> et al., 2019). For </w:t>
+      </w:r>
+      <w:r>
+        <w:rPr>
+          <w:lang w:val="en-GB"/>
+        </w:rPr>
+        <w:t>example,</w:t>
+      </w:r>
+      <w:r>
+        <w:rPr>
+          <w:lang w:val="en-GB"/>
+        </w:rPr>
+        <w:t xml:space="preserve"> the effect of tastiness found by Sullivan et al. (2015) </w:t>
+      </w:r>
+      <w:r>
+        <w:rPr>
+          <w:lang w:val="en-GB"/>
+        </w:rPr>
+        <w:t xml:space="preserve">strongly decrease or </w:t>
+      </w:r>
+      <w:r>
+        <w:rPr>
+          <w:lang w:val="en-GB"/>
+        </w:rPr>
+        <w:t xml:space="preserve">completely disappear when a static start procedure </w:t>
+      </w:r>
+      <w:r>
+        <w:rPr>
+          <w:lang w:val="en-GB"/>
+        </w:rPr>
+        <w:t>is</w:t>
+      </w:r>
+      <w:r>
+        <w:rPr>
+          <w:lang w:val="en-GB"/>
+        </w:rPr>
+        <w:t xml:space="preserve"> used instead of a dynamic </w:t>
+      </w:r>
+      <w:r>
+        <w:rPr>
+          <w:lang w:val="en-GB"/>
+        </w:rPr>
+        <w:t>start procedure</w:t>
+      </w:r>
+      <w:r>
+        <w:rPr>
+          <w:lang w:val="en-GB"/>
+        </w:rPr>
+        <w:t xml:space="preserve"> (</w:t>
+      </w:r>
+      <w:proofErr w:type="spellStart"/>
+      <w:r>
+        <w:rPr>
+          <w:lang w:val="en-GB"/>
+        </w:rPr>
+        <w:t>Schoemann</w:t>
+      </w:r>
+      <w:proofErr w:type="spellEnd"/>
+      <w:r>
+        <w:rPr>
+          <w:lang w:val="en-GB"/>
+        </w:rPr>
+        <w:t xml:space="preserve"> et al., 2019; </w:t>
+      </w:r>
+      <w:proofErr w:type="spellStart"/>
+      <w:r>
+        <w:rPr>
+          <w:lang w:val="en-GB"/>
+        </w:rPr>
+        <w:t>Scherbaum</w:t>
+      </w:r>
+      <w:proofErr w:type="spellEnd"/>
+      <w:r>
+        <w:rPr>
+          <w:lang w:val="en-GB"/>
+        </w:rPr>
+        <w:t xml:space="preserve"> &amp; </w:t>
+      </w:r>
+      <w:proofErr w:type="spellStart"/>
+      <w:r>
+        <w:rPr>
+          <w:lang w:val="en-GB"/>
+        </w:rPr>
+        <w:t>Kieslich</w:t>
+      </w:r>
+      <w:proofErr w:type="spellEnd"/>
+      <w:r>
+        <w:rPr>
+          <w:lang w:val="en-GB"/>
+        </w:rPr>
+        <w:t>, 2018</w:t>
+      </w:r>
+      <w:r>
+        <w:rPr>
+          <w:lang w:val="en-GB"/>
+        </w:rPr>
+        <w:t>)</w:t>
+      </w:r>
+      <w:r>
+        <w:rPr>
+          <w:lang w:val="en-GB"/>
+        </w:rPr>
+        <w:t xml:space="preserve">. This </w:t>
+      </w:r>
+      <w:r>
+        <w:rPr>
+          <w:lang w:val="en-GB"/>
+        </w:rPr>
+        <w:t>example shows that researchers need to understand the impact of their design choices when doing a mouse-tracking study. If not, unreliable results might be the consequence of this (</w:t>
+      </w:r>
+      <w:proofErr w:type="spellStart"/>
+      <w:r>
+        <w:rPr>
+          <w:lang w:val="en-GB"/>
+        </w:rPr>
+        <w:t>Schoemann</w:t>
+      </w:r>
+      <w:proofErr w:type="spellEnd"/>
+      <w:r>
+        <w:rPr>
+          <w:lang w:val="en-GB"/>
+        </w:rPr>
+        <w:t xml:space="preserve"> et al., 2021).</w:t>
+      </w:r>
+    </w:p>
+    <w:p>
+      <w:pPr>
+        <w:rPr>
+          <w:lang w:val="en-GB"/>
+        </w:rPr>
+      </w:pPr>
+      <w:r>
+        <w:rPr>
+          <w:lang w:val="en-GB"/>
+        </w:rPr>
+        <w:tab/>
+      </w:r>
+      <w:r>
+        <w:rPr>
+          <w:lang w:val="en-GB"/>
+        </w:rPr>
+        <w:t xml:space="preserve">In research today data from mouse-tracking experiments are being used </w:t>
+      </w:r>
+      <w:r>
+        <w:rPr>
+          <w:lang w:val="en-GB"/>
+        </w:rPr>
+        <w:t>for calculating a high amount of different related measures</w:t>
+      </w:r>
+      <w:r>
+        <w:rPr>
+          <w:lang w:val="en-GB"/>
+        </w:rPr>
+        <w:t xml:space="preserve"> </w:t>
+      </w:r>
+      <w:r>
+        <w:rPr>
+          <w:lang w:val="en-GB"/>
+        </w:rPr>
+        <w:t xml:space="preserve">to perform one or more statistical analyses from a large </w:t>
+      </w:r>
+      <w:r>
+        <w:rPr>
+          <w:lang w:val="en-GB"/>
+        </w:rPr>
+        <w:t>number</w:t>
+      </w:r>
+      <w:r>
+        <w:rPr>
+          <w:lang w:val="en-GB"/>
+        </w:rPr>
+        <w:t xml:space="preserve"> of possible analyses, </w:t>
+      </w:r>
+      <w:proofErr w:type="gramStart"/>
+      <w:r>
+        <w:rPr>
+          <w:lang w:val="en-GB"/>
+        </w:rPr>
+        <w:t>i.e.</w:t>
+      </w:r>
+      <w:proofErr w:type="gramEnd"/>
+      <w:r>
+        <w:rPr>
+          <w:lang w:val="en-GB"/>
+        </w:rPr>
+        <w:t xml:space="preserve"> ranging from</w:t>
+      </w:r>
+      <w:r>
+        <w:rPr>
+          <w:lang w:val="en-GB"/>
+        </w:rPr>
+        <w:t xml:space="preserve"> simple approaches focusing on</w:t>
+      </w:r>
+      <w:r>
+        <w:rPr>
+          <w:lang w:val="en-GB"/>
+        </w:rPr>
+        <w:t xml:space="preserve"> temporal </w:t>
+      </w:r>
+      <w:r>
+        <w:rPr>
+          <w:lang w:val="en-GB"/>
+        </w:rPr>
+        <w:t>development of trajectories to more advanced ones like generalized processing tree models (</w:t>
+      </w:r>
+      <w:r>
+        <w:rPr>
+          <w:lang w:val="en-GB"/>
+        </w:rPr>
+        <w:t xml:space="preserve">Heck et al., 2018; </w:t>
+      </w:r>
+      <w:proofErr w:type="spellStart"/>
+      <w:r>
+        <w:rPr>
+          <w:lang w:val="en-GB"/>
+        </w:rPr>
+        <w:t>Kieslich</w:t>
+      </w:r>
+      <w:proofErr w:type="spellEnd"/>
+      <w:r>
+        <w:rPr>
+          <w:lang w:val="en-GB"/>
+        </w:rPr>
+        <w:t xml:space="preserve"> et al., 2018</w:t>
+      </w:r>
+      <w:r>
+        <w:rPr>
+          <w:lang w:val="en-GB"/>
+        </w:rPr>
+        <w:t xml:space="preserve">; </w:t>
+      </w:r>
+      <w:proofErr w:type="spellStart"/>
+      <w:r>
+        <w:rPr>
+          <w:lang w:val="en-GB"/>
+        </w:rPr>
+        <w:t>Hehman</w:t>
+      </w:r>
+      <w:proofErr w:type="spellEnd"/>
+      <w:r>
+        <w:rPr>
+          <w:lang w:val="en-GB"/>
+        </w:rPr>
+        <w:t xml:space="preserve"> et al., 2015</w:t>
+      </w:r>
+      <w:r>
+        <w:rPr>
+          <w:lang w:val="en-GB"/>
+        </w:rPr>
+        <w:t>).</w:t>
+      </w:r>
+    </w:p>
+    <w:p>
+      <w:pPr>
+        <w:rPr>
+          <w:lang w:val="en-GB"/>
+        </w:rPr>
+      </w:pPr>
+      <w:r>
+        <w:rPr>
+          <w:lang w:val="en-GB"/>
+        </w:rPr>
+        <w:tab/>
+        <w:t>Concerns have been raised about the lack of a “best practice” in mouse-tracking, with high variability in features of experimental design and quality of reporting threatening reproducibility of research, and high variability of measures used for analysis and methods of anal</w:t>
+      </w:r>
+      <w:r>
+        <w:rPr>
+          <w:lang w:val="en-GB"/>
+        </w:rPr>
+        <w:t>yses threatening the validity of research and opening possibilities of p-hacking (</w:t>
+      </w:r>
+      <w:proofErr w:type="spellStart"/>
+      <w:r>
+        <w:rPr>
+          <w:lang w:val="en-GB"/>
+        </w:rPr>
+        <w:t>Schoemann</w:t>
+      </w:r>
+      <w:proofErr w:type="spellEnd"/>
+      <w:r>
+        <w:rPr>
+          <w:lang w:val="en-GB"/>
+        </w:rPr>
+        <w:t xml:space="preserve"> et al., 2021).</w:t>
       </w:r>
     </w:p>
     <w:p>

</xml_diff>

<commit_message>
Updates Niels 23/12 evening
</commit_message>
<xml_diff>
--- a/Niels_word/First draft sections/Mouse-tracking.docx
+++ b/Niels_word/First draft sections/Mouse-tracking.docx
@@ -336,6 +336,93 @@
     </w:p>
     <w:p>
       <w:pPr>
+        <w:rPr>
+          <w:lang w:val="en-GB"/>
+        </w:rPr>
+      </w:pPr>
+      <w:r>
+        <w:rPr>
+          <w:lang w:val="en-GB"/>
+        </w:rPr>
+        <w:t>Alternative</w:t>
+      </w:r>
+      <w:r>
+        <w:rPr>
+          <w:lang w:val="en-GB"/>
+        </w:rPr>
+        <w:t xml:space="preserve"> introduction (a work in progress)</w:t>
+      </w:r>
+      <w:r>
+        <w:rPr>
+          <w:lang w:val="en-GB"/>
+        </w:rPr>
+        <w:t>:</w:t>
+      </w:r>
+    </w:p>
+    <w:p>
+      <w:pPr>
+        <w:rPr>
+          <w:lang w:val="en-GB"/>
+        </w:rPr>
+      </w:pPr>
+      <w:r>
+        <w:rPr>
+          <w:lang w:val="en-GB"/>
+        </w:rPr>
+        <w:t xml:space="preserve">In the last 20 years mouse-tracking has become an increasingly popular method of studying movements as a continuous measure of an underlying cognitive process. It has seen use and popularity in many fields like spoken word-recognition (Spivey et al., 2005), </w:t>
+      </w:r>
+      <w:r>
+        <w:rPr>
+          <w:lang w:val="en-GB"/>
+        </w:rPr>
+        <w:t>emotion perception (Brooks &amp; Freeman, 2018), social cognition (</w:t>
+      </w:r>
+      <w:r>
+        <w:rPr>
+          <w:lang w:val="en-GB"/>
+        </w:rPr>
+        <w:t>Freeman et al., 2010</w:t>
+      </w:r>
+      <w:r>
+        <w:rPr>
+          <w:lang w:val="en-GB"/>
+        </w:rPr>
+        <w:t>),</w:t>
+      </w:r>
+      <w:r>
+        <w:rPr>
+          <w:lang w:val="en-GB"/>
+        </w:rPr>
+        <w:t xml:space="preserve"> numerical representation (Fischer &amp; Hartmann, 2014) and self-control (Sullivan et al., 2014; </w:t>
+      </w:r>
+      <w:r>
+        <w:rPr>
+          <w:lang w:val="en-GB"/>
+        </w:rPr>
+        <w:t>Stillman et al., 2017</w:t>
+      </w:r>
+      <w:r>
+        <w:rPr>
+          <w:lang w:val="en-GB"/>
+        </w:rPr>
+        <w:t>)</w:t>
+      </w:r>
+      <w:r>
+        <w:rPr>
+          <w:lang w:val="en-GB"/>
+        </w:rPr>
+        <w:t>.</w:t>
+      </w:r>
+    </w:p>
+    <w:p>
+      <w:pPr>
+        <w:rPr>
+          <w:lang w:val="en-GB"/>
+        </w:rPr>
+      </w:pPr>
+    </w:p>
+    <w:p>
+      <w:pPr>
         <w:pStyle w:val="Heading2"/>
         <w:rPr>
           <w:lang w:val="en-GB"/>
@@ -364,7 +451,14 @@
         <w:rPr>
           <w:lang w:val="en-GB"/>
         </w:rPr>
-        <w:t xml:space="preserve"> A very high temporal resolution is achieved by logging the position of the mouse and time </w:t>
+        <w:t xml:space="preserve"> A very high temporal </w:t>
+      </w:r>
+      <w:r>
+        <w:rPr>
+          <w:lang w:val="en-GB"/>
+        </w:rPr>
+        <w:lastRenderedPageBreak/>
+        <w:t xml:space="preserve">resolution is achieved by logging the position of the mouse and time </w:t>
       </w:r>
       <w:r>
         <w:rPr>
@@ -422,14 +516,7 @@
           <w:lang w:val="en-GB"/>
         </w:rPr>
         <w:tab/>
-        <w:t xml:space="preserve">A classic experimental setup of a mouse-tracking experiment involves a repeated binary choice selection task, where participants must click on one of two options located in the top left and top right corner of the screen. To create a common starting point for all trials, either the mouse will reset its location between trails to a point somewhere in the </w:t>
-      </w:r>
-      <w:r>
-        <w:rPr>
-          <w:lang w:val="en-GB"/>
-        </w:rPr>
-        <w:lastRenderedPageBreak/>
-        <w:t>bottom centre of the screen or participants should click a start button also placed somewhere in the bottom centre of the screen</w:t>
+        <w:t>A classic experimental setup of a mouse-tracking experiment involves a repeated binary choice selection task, where participants must click on one of two options located in the top left and top right corner of the screen. To create a common starting point for all trials, either the mouse will reset its location between trails to a point somewhere in the bottom centre of the screen or participants should click a start button also placed somewhere in the bottom centre of the screen</w:t>
       </w:r>
       <w:r>
         <w:rPr>
@@ -773,7 +860,14 @@
         <w:rPr>
           <w:lang w:val="en-GB"/>
         </w:rPr>
-        <w:t xml:space="preserve"> A dynamic system model would predict the mouse-trajectories of a decision task to be unimodally distributed, since the trajectories will change gradually as opposed to rapidly because of many underlying processes affecting the decision to be either option A or B (Freeman, 20</w:t>
+        <w:t xml:space="preserve"> A dynamic system model would predict the mouse-trajectories of a decision task to be unimodally distributed, since the trajectories will change gradually as opposed to </w:t>
+      </w:r>
+      <w:r>
+        <w:rPr>
+          <w:lang w:val="en-GB"/>
+        </w:rPr>
+        <w:lastRenderedPageBreak/>
+        <w:t>rapidly because of many underlying processes affecting the decision to be either option A or B (Freeman, 20</w:t>
       </w:r>
       <w:r>
         <w:rPr>

</xml_diff>